<commit_message>
uploaded html and php files to retreive and display data from mongodb, started design document, updated medvoice log
</commit_message>
<xml_diff>
--- a/Megan/MedVoiceSRS/MedVoiceSRS.docx
+++ b/Megan/MedVoiceSRS/MedVoiceSRS.docx
@@ -39,13 +39,8 @@
       <w:pPr>
         <w:pStyle w:val="Heading5"/>
       </w:pPr>
-      <w:proofErr w:type="spellStart"/>
-      <w:r>
-        <w:t>MedVoice</w:t>
-      </w:r>
-      <w:proofErr w:type="spellEnd"/>
-      <w:r>
-        <w:t xml:space="preserve"> </w:t>
+      <w:r>
+        <w:t xml:space="preserve">MedVoice </w:t>
       </w:r>
       <w:r>
         <w:t>(</w:t>
@@ -104,11 +99,9 @@
       <w:pPr>
         <w:jc w:val="center"/>
       </w:pPr>
-      <w:proofErr w:type="spellStart"/>
       <w:r>
         <w:t>MedVoice</w:t>
       </w:r>
-      <w:proofErr w:type="spellEnd"/>
       <w:r>
         <w:t xml:space="preserve"> Bio Tech</w:t>
       </w:r>
@@ -282,25 +275,47 @@
           <w:sz w:val="20"/>
           <w:szCs w:val="20"/>
         </w:rPr>
-        <w:t xml:space="preserve"> data analytics portion of </w:t>
-      </w:r>
-      <w:proofErr w:type="spellStart"/>
+        <w:t xml:space="preserve"> data analytics portion of MedVoice</w:t>
+      </w:r>
       <w:r>
         <w:rPr>
           <w:rFonts w:eastAsia="Times New Roman"/>
           <w:sz w:val="20"/>
           <w:szCs w:val="20"/>
         </w:rPr>
+        <w:t xml:space="preserve">. It will illustrate the purpose and complete declaration for the development of the system. It will also explain system constraints, interface and </w:t>
+      </w:r>
+      <w:r>
+        <w:rPr>
+          <w:rFonts w:eastAsia="Times New Roman"/>
+          <w:sz w:val="20"/>
+          <w:szCs w:val="20"/>
+        </w:rPr>
+        <w:t xml:space="preserve">applicable </w:t>
+      </w:r>
+      <w:r>
+        <w:rPr>
+          <w:rFonts w:eastAsia="Times New Roman"/>
+          <w:sz w:val="20"/>
+          <w:szCs w:val="20"/>
+        </w:rPr>
+        <w:t xml:space="preserve">interactions with other external applications. This document is primarily intended to be proposed to the customer for its approval and a reference for developing </w:t>
+      </w:r>
+      <w:r>
+        <w:rPr>
+          <w:rFonts w:eastAsia="Times New Roman"/>
+          <w:sz w:val="20"/>
+          <w:szCs w:val="20"/>
+        </w:rPr>
         <w:t>MedVoice</w:t>
       </w:r>
-      <w:proofErr w:type="spellEnd"/>
       <w:r>
         <w:rPr>
           <w:rFonts w:eastAsia="Times New Roman"/>
           <w:sz w:val="20"/>
           <w:szCs w:val="20"/>
         </w:rPr>
-        <w:t xml:space="preserve">. It will illustrate the purpose and complete declaration for the development of the system. It will also explain system constraints, interface and </w:t>
+        <w:t xml:space="preserve"> </w:t>
       </w:r>
       <w:r>
         <w:rPr>
@@ -308,7 +323,7 @@
           <w:sz w:val="20"/>
           <w:szCs w:val="20"/>
         </w:rPr>
-        <w:t xml:space="preserve">applicable </w:t>
+        <w:t>for the development team.</w:t>
       </w:r>
       <w:r>
         <w:rPr>
@@ -316,25 +331,23 @@
           <w:sz w:val="20"/>
           <w:szCs w:val="20"/>
         </w:rPr>
-        <w:t xml:space="preserve">interactions with other external applications. This document is primarily intended to be proposed to the customer for its approval and a reference for developing </w:t>
-      </w:r>
-      <w:proofErr w:type="spellStart"/>
+        <w:t xml:space="preserve"> The use of </w:t>
+      </w:r>
       <w:r>
         <w:rPr>
           <w:rFonts w:eastAsia="Times New Roman"/>
           <w:sz w:val="20"/>
           <w:szCs w:val="20"/>
         </w:rPr>
-        <w:t>MedVoice</w:t>
-      </w:r>
-      <w:proofErr w:type="spellEnd"/>
+        <w:t xml:space="preserve">MedVoice </w:t>
+      </w:r>
       <w:r>
         <w:rPr>
           <w:rFonts w:eastAsia="Times New Roman"/>
           <w:sz w:val="20"/>
           <w:szCs w:val="20"/>
         </w:rPr>
-        <w:t xml:space="preserve"> </w:t>
+        <w:t>is intended for the general pu</w:t>
       </w:r>
       <w:r>
         <w:rPr>
@@ -342,50 +355,10 @@
           <w:sz w:val="20"/>
           <w:szCs w:val="20"/>
         </w:rPr>
-        <w:t>for the development team.</w:t>
-      </w:r>
-      <w:r>
-        <w:rPr>
-          <w:rFonts w:eastAsia="Times New Roman"/>
-          <w:sz w:val="20"/>
-          <w:szCs w:val="20"/>
-        </w:rPr>
-        <w:t xml:space="preserve"> The use of </w:t>
-      </w:r>
-      <w:proofErr w:type="spellStart"/>
-      <w:r>
-        <w:rPr>
-          <w:rFonts w:eastAsia="Times New Roman"/>
-          <w:sz w:val="20"/>
-          <w:szCs w:val="20"/>
-        </w:rPr>
-        <w:t>MedVoice</w:t>
-      </w:r>
-      <w:proofErr w:type="spellEnd"/>
-      <w:r>
-        <w:rPr>
-          <w:rFonts w:eastAsia="Times New Roman"/>
-          <w:sz w:val="20"/>
-          <w:szCs w:val="20"/>
-        </w:rPr>
-        <w:t xml:space="preserve"> </w:t>
-      </w:r>
-      <w:r>
-        <w:rPr>
-          <w:rFonts w:eastAsia="Times New Roman"/>
-          <w:sz w:val="20"/>
-          <w:szCs w:val="20"/>
-        </w:rPr>
-        <w:t>is intended for the general pu</w:t>
-      </w:r>
-      <w:r>
-        <w:rPr>
-          <w:rFonts w:eastAsia="Times New Roman"/>
-          <w:sz w:val="20"/>
-          <w:szCs w:val="20"/>
-        </w:rPr>
-        <w:t>blic and male population.</w:t>
-      </w:r>
+        <w:t>blic.</w:t>
+      </w:r>
+      <w:bookmarkStart w:id="0" w:name="_GoBack"/>
+      <w:bookmarkEnd w:id="0"/>
     </w:p>
     <w:p>
       <w:pPr>
@@ -439,7 +412,6 @@
           <w:szCs w:val="20"/>
         </w:rPr>
       </w:pPr>
-      <w:proofErr w:type="spellStart"/>
       <w:r>
         <w:rPr>
           <w:sz w:val="20"/>
@@ -447,7 +419,6 @@
         </w:rPr>
         <w:t>MedVoice</w:t>
       </w:r>
-      <w:proofErr w:type="spellEnd"/>
       <w:r>
         <w:rPr>
           <w:sz w:val="20"/>
@@ -539,7 +510,6 @@
         </w:rPr>
         <w:t xml:space="preserve"> </w:t>
       </w:r>
-      <w:proofErr w:type="spellStart"/>
       <w:r>
         <w:rPr>
           <w:sz w:val="20"/>
@@ -547,7 +517,6 @@
         </w:rPr>
         <w:t>MedVoice</w:t>
       </w:r>
-      <w:proofErr w:type="spellEnd"/>
       <w:r>
         <w:rPr>
           <w:sz w:val="20"/>
@@ -584,7 +553,6 @@
           <w:szCs w:val="20"/>
         </w:rPr>
       </w:pPr>
-      <w:proofErr w:type="spellStart"/>
       <w:r>
         <w:rPr>
           <w:sz w:val="20"/>
@@ -592,7 +560,6 @@
         </w:rPr>
         <w:t>MedVoice</w:t>
       </w:r>
-      <w:proofErr w:type="spellEnd"/>
       <w:r>
         <w:rPr>
           <w:sz w:val="20"/>
@@ -1045,7 +1012,6 @@
           <w:szCs w:val="20"/>
         </w:rPr>
       </w:pPr>
-      <w:proofErr w:type="spellStart"/>
       <w:r>
         <w:rPr>
           <w:sz w:val="20"/>
@@ -1053,7 +1019,6 @@
         </w:rPr>
         <w:t>MedVoice</w:t>
       </w:r>
-      <w:proofErr w:type="spellEnd"/>
       <w:r>
         <w:rPr>
           <w:sz w:val="20"/>
@@ -1239,7 +1204,6 @@
           <w:szCs w:val="20"/>
         </w:rPr>
       </w:pPr>
-      <w:proofErr w:type="spellStart"/>
       <w:r>
         <w:rPr>
           <w:sz w:val="20"/>
@@ -1247,7 +1211,6 @@
         </w:rPr>
         <w:t>MedVoice</w:t>
       </w:r>
-      <w:proofErr w:type="spellEnd"/>
       <w:r>
         <w:rPr>
           <w:sz w:val="20"/>
@@ -1410,7 +1373,6 @@
           <w:szCs w:val="20"/>
         </w:rPr>
       </w:pPr>
-      <w:proofErr w:type="spellStart"/>
       <w:r>
         <w:rPr>
           <w:sz w:val="20"/>
@@ -1418,7 +1380,6 @@
         </w:rPr>
         <w:t>MedVoice</w:t>
       </w:r>
-      <w:proofErr w:type="spellEnd"/>
       <w:r>
         <w:rPr>
           <w:sz w:val="20"/>
@@ -2028,7 +1989,6 @@
                                         <w:szCs w:val="96"/>
                                       </w:rPr>
                                     </w:pPr>
-                                    <w:proofErr w:type="spellStart"/>
                                     <w:r>
                                       <w:rPr>
                                         <w:rFonts w:ascii="Brush Script MT" w:hAnsi="Brush Script MT" w:cs="Brush Script MT"/>
@@ -2038,7 +1998,6 @@
                                       </w:rPr>
                                       <w:t>MedVoice</w:t>
                                     </w:r>
-                                    <w:proofErr w:type="spellEnd"/>
                                   </w:p>
                                 </w:txbxContent>
                               </wps:txbx>
@@ -2558,11 +2517,9 @@
                         <wps:txbx>
                           <w:txbxContent>
                             <w:p>
-                              <w:proofErr w:type="spellStart"/>
                               <w:r>
                                 <w:t>MedVoice</w:t>
                               </w:r>
-                              <w:proofErr w:type="spellEnd"/>
                             </w:p>
                             <w:p>
                               <w:r>
@@ -2995,27 +2952,14 @@
                             <w:r>
                               <w:t xml:space="preserve">Figure </w:t>
                             </w:r>
-                            <w:r>
-                              <w:fldChar w:fldCharType="begin"/>
-                            </w:r>
-                            <w:r>
-                              <w:instrText xml:space="preserve"> SEQ Figure \* ARABIC </w:instrText>
-                            </w:r>
-                            <w:r>
-                              <w:fldChar w:fldCharType="separate"/>
-                            </w:r>
-                            <w:r>
-                              <w:rPr>
-                                <w:noProof/>
-                              </w:rPr>
-                              <w:t>1</w:t>
-                            </w:r>
-                            <w:r>
-                              <w:rPr>
-                                <w:noProof/>
-                              </w:rPr>
-                              <w:fldChar w:fldCharType="end"/>
-                            </w:r>
+                            <w:fldSimple w:instr=" SEQ Figure \* ARABIC ">
+                              <w:r>
+                                <w:rPr>
+                                  <w:noProof/>
+                                </w:rPr>
+                                <w:t>1</w:t>
+                              </w:r>
+                            </w:fldSimple>
                             <w:r>
                               <w:t xml:space="preserve"> Sequence Diagram</w:t>
                             </w:r>
@@ -3300,21 +3244,12 @@
           <w:szCs w:val="20"/>
         </w:rPr>
       </w:pPr>
-      <w:proofErr w:type="spellStart"/>
-      <w:r>
-        <w:rPr>
-          <w:sz w:val="20"/>
-          <w:szCs w:val="20"/>
-        </w:rPr>
-        <w:t>MedVoice</w:t>
-      </w:r>
-      <w:proofErr w:type="spellEnd"/>
-      <w:r>
-        <w:rPr>
-          <w:sz w:val="20"/>
-          <w:szCs w:val="20"/>
-        </w:rPr>
-        <w:t xml:space="preserve"> </w:t>
+      <w:r>
+        <w:rPr>
+          <w:sz w:val="20"/>
+          <w:szCs w:val="20"/>
+        </w:rPr>
+        <w:t xml:space="preserve">MedVoice </w:t>
       </w:r>
       <w:r>
         <w:rPr>
@@ -3400,7 +3335,6 @@
           <w:szCs w:val="20"/>
         </w:rPr>
       </w:pPr>
-      <w:proofErr w:type="spellStart"/>
       <w:r>
         <w:rPr>
           <w:sz w:val="20"/>
@@ -3408,7 +3342,6 @@
         </w:rPr>
         <w:t>MedVoice</w:t>
       </w:r>
-      <w:proofErr w:type="spellEnd"/>
       <w:r>
         <w:rPr>
           <w:sz w:val="20"/>
@@ -5571,8 +5504,6 @@
           <w:szCs w:val="20"/>
         </w:rPr>
       </w:pPr>
-      <w:bookmarkStart w:id="0" w:name="_GoBack"/>
-      <w:bookmarkEnd w:id="0"/>
       <w:r>
         <w:rPr>
           <w:rFonts w:ascii="Helvetica" w:hAnsi="Helvetica" w:cs="Helvetica"/>
@@ -5969,23 +5900,7 @@
           <w:sz w:val="20"/>
           <w:szCs w:val="20"/>
         </w:rPr>
-        <w:t xml:space="preserve"> </w:t>
-      </w:r>
-      <w:proofErr w:type="spellStart"/>
-      <w:r>
-        <w:rPr>
-          <w:sz w:val="20"/>
-          <w:szCs w:val="20"/>
-        </w:rPr>
-        <w:t>MedVoice</w:t>
-      </w:r>
-      <w:proofErr w:type="spellEnd"/>
-      <w:r>
-        <w:rPr>
-          <w:sz w:val="20"/>
-          <w:szCs w:val="20"/>
-        </w:rPr>
-        <w:t xml:space="preserve"> Mobile Application Workflow</w:t>
+        <w:t xml:space="preserve"> MedVoice Mobile Application Workflow</w:t>
       </w:r>
     </w:p>
     <w:p>
@@ -7187,7 +7102,7 @@
         <w:rStyle w:val="PageNumber"/>
         <w:noProof/>
       </w:rPr>
-      <w:t>8</w:t>
+      <w:t>2</w:t>
     </w:r>
     <w:r>
       <w:rPr>

</xml_diff>